<commit_message>
update penomoran and italic
</commit_message>
<xml_diff>
--- a/#PRINT/FD/#ROMAWI.docx
+++ b/#PRINT/FD/#ROMAWI.docx
@@ -1006,17 +1006,7 @@
           <w:sz w:val="24"/>
           <w:szCs w:val="20"/>
         </w:rPr>
-        <w:t>Benar karya saya dengan arahan dari komisi pembimbing dan belum diajukan dalam bentuk apapun kepada perguruan tinggi mana pun. Sumber informasi yang berasal atau dikutip dari karya yang diterbitkan maupun tidak diterbitkan dari penulis la</w:t>
-      </w:r>
-      <w:bookmarkStart w:id="0" w:name="_GoBack"/>
-      <w:bookmarkEnd w:id="0"/>
-      <w:r>
-        <w:rPr>
-          <w:rFonts w:ascii="Times New Roman" w:eastAsia="Times New Roman" w:hAnsi="Times New Roman" w:cs="Times New Roman"/>
-          <w:sz w:val="24"/>
-          <w:szCs w:val="20"/>
-        </w:rPr>
-        <w:t>in telah disebutkan dalam teks dan dicantumkan dalam Daftar Pustaka di bagian akhir skripsi ini.</w:t>
+        <w:t>Benar karya saya dengan arahan dari komisi pembimbing dan belum diajukan dalam bentuk apapun kepada perguruan tinggi mana pun. Sumber informasi yang berasal atau dikutip dari karya yang diterbitkan maupun tidak diterbitkan dari penulis lain telah disebutkan dalam teks dan dicantumkan dalam Daftar Pustaka di bagian akhir skripsi ini.</w:t>
       </w:r>
     </w:p>
     <w:p>
@@ -2815,7 +2805,35 @@
           <w:rFonts w:ascii="Times New Roman" w:hAnsi="Times New Roman" w:cs="Times New Roman"/>
           <w:sz w:val="24"/>
         </w:rPr>
-        <w:t xml:space="preserve">Bapak Derry selaku Staff Admin Matrikulasi yang telah memberikan informasi dan arahan kepada penulis </w:t>
+        <w:t xml:space="preserve">Bapak Derry selaku Staff Admin Matrikulasi yang telah memberikan informasi dan </w:t>
+      </w:r>
+      <w:r>
+        <w:rPr>
+          <w:rFonts w:ascii="Times New Roman" w:hAnsi="Times New Roman" w:cs="Times New Roman"/>
+          <w:sz w:val="24"/>
+        </w:rPr>
+        <w:t>bahan yang dibutuhkan</w:t>
+      </w:r>
+      <w:r>
+        <w:rPr>
+          <w:rFonts w:ascii="Times New Roman" w:hAnsi="Times New Roman" w:cs="Times New Roman"/>
+          <w:sz w:val="24"/>
+        </w:rPr>
+        <w:t xml:space="preserve"> </w:t>
+      </w:r>
+      <w:r>
+        <w:rPr>
+          <w:rFonts w:ascii="Times New Roman" w:hAnsi="Times New Roman" w:cs="Times New Roman"/>
+          <w:sz w:val="24"/>
+        </w:rPr>
+        <w:t>oleh</w:t>
+      </w:r>
+      <w:r>
+        <w:rPr>
+          <w:rFonts w:ascii="Times New Roman" w:hAnsi="Times New Roman" w:cs="Times New Roman"/>
+          <w:sz w:val="24"/>
+        </w:rPr>
+        <w:t xml:space="preserve"> penulis </w:t>
       </w:r>
       <w:r>
         <w:rPr>
@@ -3310,12 +3328,6 @@
           <w:sz w:val="24"/>
         </w:rPr>
         <w:tab/>
-      </w:r>
-      <w:r>
-        <w:rPr>
-          <w:rFonts w:ascii="Times New Roman" w:hAnsi="Times New Roman" w:cs="Times New Roman"/>
-          <w:sz w:val="24"/>
-        </w:rPr>
         <w:t>Maret 2019</w:t>
       </w:r>
     </w:p>
@@ -4198,6 +4210,8 @@
           <w:sz w:val="24"/>
         </w:rPr>
       </w:pPr>
+      <w:bookmarkStart w:id="0" w:name="_GoBack"/>
+      <w:bookmarkEnd w:id="0"/>
     </w:p>
     <w:p>
       <w:pPr>
@@ -4334,12 +4348,14 @@
       <w:jc w:val="center"/>
       <w:rPr>
         <w:rStyle w:val="PageNumber"/>
+        <w:rFonts w:ascii="Times New Roman" w:hAnsi="Times New Roman" w:cs="Times New Roman"/>
         <w:sz w:val="24"/>
       </w:rPr>
     </w:pPr>
     <w:r>
       <w:rPr>
         <w:rStyle w:val="PageNumber"/>
+        <w:rFonts w:ascii="Times New Roman" w:hAnsi="Times New Roman" w:cs="Times New Roman"/>
         <w:sz w:val="24"/>
       </w:rPr>
       <w:fldChar w:fldCharType="begin"/>
@@ -4347,6 +4363,7 @@
     <w:r>
       <w:rPr>
         <w:rStyle w:val="PageNumber"/>
+        <w:rFonts w:ascii="Times New Roman" w:hAnsi="Times New Roman" w:cs="Times New Roman"/>
         <w:sz w:val="24"/>
       </w:rPr>
       <w:instrText xml:space="preserve">PAGE  </w:instrText>
@@ -4354,6 +4371,7 @@
     <w:r>
       <w:rPr>
         <w:rStyle w:val="PageNumber"/>
+        <w:rFonts w:ascii="Times New Roman" w:hAnsi="Times New Roman" w:cs="Times New Roman"/>
         <w:sz w:val="24"/>
       </w:rPr>
       <w:fldChar w:fldCharType="separate"/>
@@ -4361,14 +4379,16 @@
     <w:r>
       <w:rPr>
         <w:rStyle w:val="PageNumber"/>
+        <w:rFonts w:ascii="Times New Roman" w:hAnsi="Times New Roman" w:cs="Times New Roman"/>
         <w:noProof/>
         <w:sz w:val="24"/>
       </w:rPr>
-      <w:t>ii</w:t>
+      <w:t>vi</w:t>
     </w:r>
     <w:r>
       <w:rPr>
         <w:rStyle w:val="PageNumber"/>
+        <w:rFonts w:ascii="Times New Roman" w:hAnsi="Times New Roman" w:cs="Times New Roman"/>
         <w:sz w:val="24"/>
       </w:rPr>
       <w:fldChar w:fldCharType="end"/>
@@ -4466,22 +4486,33 @@
           <w:jc w:val="center"/>
         </w:pPr>
         <w:r>
+          <w:rPr>
+            <w:rFonts w:ascii="Times New Roman" w:hAnsi="Times New Roman" w:cs="Times New Roman"/>
+          </w:rPr>
           <w:fldChar w:fldCharType="begin"/>
         </w:r>
         <w:r>
+          <w:rPr>
+            <w:rFonts w:ascii="Times New Roman" w:hAnsi="Times New Roman" w:cs="Times New Roman"/>
+          </w:rPr>
           <w:instrText xml:space="preserve"> PAGE   \* MERGEFORMAT </w:instrText>
         </w:r>
         <w:r>
+          <w:rPr>
+            <w:rFonts w:ascii="Times New Roman" w:hAnsi="Times New Roman" w:cs="Times New Roman"/>
+          </w:rPr>
           <w:fldChar w:fldCharType="separate"/>
         </w:r>
         <w:r>
           <w:rPr>
+            <w:rFonts w:ascii="Times New Roman" w:hAnsi="Times New Roman" w:cs="Times New Roman"/>
             <w:noProof/>
           </w:rPr>
           <w:t>iv</w:t>
         </w:r>
         <w:r>
           <w:rPr>
+            <w:rFonts w:ascii="Times New Roman" w:hAnsi="Times New Roman" w:cs="Times New Roman"/>
             <w:noProof/>
           </w:rPr>
           <w:fldChar w:fldCharType="end"/>

</xml_diff>